<commit_message>
Aggiornamento Diario e Applicativo
</commit_message>
<xml_diff>
--- a/3_Documentazione/Fadda_Documentazione_Trova-La-Parola.docx
+++ b/3_Documentazione/Fadda_Documentazione_Trova-La-Parola.docx
@@ -3768,10 +3768,18 @@
         <w:t>Trova la parola</w:t>
       </w:r>
       <w:r>
-        <w:t>” classico ma in formato digitale.</w:t>
-      </w:r>
-      <w:r>
-        <w:t xml:space="preserve"> (e cartaceo)</w:t>
+        <w:t xml:space="preserve">” classico ma in formato </w:t>
+      </w:r>
+      <w:proofErr w:type="gramStart"/>
+      <w:r>
+        <w:t>digitale</w:t>
+      </w:r>
+      <w:r>
+        <w:t>(</w:t>
+      </w:r>
+      <w:proofErr w:type="gramEnd"/>
+      <w:r>
+        <w:t>e cartaceo)</w:t>
       </w:r>
       <w:r>
         <w:t>.</w:t>
@@ -3827,54 +3835,13 @@
         <w:t xml:space="preserve"> perciò questo applicativo sarà offline</w:t>
       </w:r>
       <w:r>
-        <w:t xml:space="preserve"> e multipiattaforma</w:t>
+        <w:t xml:space="preserve"> </w:t>
+      </w:r>
+      <w:r>
+        <w:t>e stampabile</w:t>
       </w:r>
       <w:r>
         <w:t>.</w:t>
-      </w:r>
-    </w:p>
-    <w:p>
-      <w:pPr>
-        <w:numPr>
-          <w:ilvl w:val="0"/>
-          <w:numId w:val="3"/>
-        </w:numPr>
-      </w:pPr>
-      <w:r>
-        <w:t>Che competenze/conoscenze/cultura posseggono gli utenti in relazione con il problema?</w:t>
-      </w:r>
-    </w:p>
-    <w:p>
-      <w:pPr>
-        <w:numPr>
-          <w:ilvl w:val="0"/>
-          <w:numId w:val="3"/>
-        </w:numPr>
-      </w:pPr>
-      <w:r>
-        <w:t>Esistono convenzioni/standard applicati nel dominio?</w:t>
-      </w:r>
-    </w:p>
-    <w:p>
-      <w:pPr>
-        <w:numPr>
-          <w:ilvl w:val="0"/>
-          <w:numId w:val="3"/>
-        </w:numPr>
-      </w:pPr>
-      <w:r>
-        <w:t>Che conoscenze teoriche bisogna avere/acquisire per poter operare efficacemente nel dominio?</w:t>
-      </w:r>
-    </w:p>
-    <w:p>
-      <w:pPr>
-        <w:numPr>
-          <w:ilvl w:val="0"/>
-          <w:numId w:val="3"/>
-        </w:numPr>
-      </w:pPr>
-      <w:r>
-        <w:t>…</w:t>
       </w:r>
     </w:p>
     <w:p>
@@ -4677,7 +4644,7 @@
           </w:tcPr>
           <w:p>
             <w:r>
-              <w:t>Difficoltà bambini e normale; Quantità di parole minore / maggiore</w:t>
+              <w:t>Difficoltà bambini e normale</w:t>
             </w:r>
           </w:p>
         </w:tc>
@@ -4749,41 +4716,6 @@
         </w:tc>
       </w:tr>
     </w:tbl>
-    <w:p>
-      <w:pPr>
-        <w:rPr>
-          <w:b/>
-        </w:rPr>
-      </w:pPr>
-    </w:p>
-    <w:p>
-      <w:pPr>
-        <w:rPr>
-          <w:b/>
-        </w:rPr>
-      </w:pPr>
-    </w:p>
-    <w:p>
-      <w:pPr>
-        <w:rPr>
-          <w:b/>
-        </w:rPr>
-      </w:pPr>
-    </w:p>
-    <w:p>
-      <w:pPr>
-        <w:rPr>
-          <w:b/>
-        </w:rPr>
-      </w:pPr>
-    </w:p>
-    <w:p>
-      <w:pPr>
-        <w:rPr>
-          <w:b/>
-        </w:rPr>
-      </w:pPr>
-    </w:p>
     <w:p>
       <w:pPr>
         <w:rPr>
@@ -5174,6 +5106,7 @@
                 <w:b/>
                 <w:bCs/>
               </w:rPr>
+              <w:lastRenderedPageBreak/>
               <w:t>Note</w:t>
             </w:r>
           </w:p>
@@ -6371,7 +6304,6 @@
                 <w:b/>
                 <w:bCs/>
               </w:rPr>
-              <w:lastRenderedPageBreak/>
               <w:t>Requisito</w:t>
             </w:r>
           </w:p>
@@ -6572,6 +6504,7 @@
         <w:rPr>
           <w:b/>
         </w:rPr>
+        <w:lastRenderedPageBreak/>
         <w:t>Priorità</w:t>
       </w:r>
       <w:r>
@@ -6648,6 +6581,9 @@
     </w:p>
     <w:p>
       <w:r>
+        <w:rPr>
+          <w:noProof/>
+        </w:rPr>
         <w:drawing>
           <wp:inline distT="0" distB="0" distL="0" distR="0" wp14:anchorId="50DCD1C1" wp14:editId="5D96B5AC">
             <wp:extent cx="4744742" cy="3107368"/>
@@ -6730,8 +6666,6 @@
       <w:r>
         <w:t xml:space="preserve"> Preventivo</w:t>
       </w:r>
-      <w:bookmarkStart w:id="10" w:name="_GoBack"/>
-      <w:bookmarkEnd w:id="10"/>
     </w:p>
     <w:p>
       <w:pPr>
@@ -6741,6 +6675,9 @@
     </w:p>
     <w:p>
       <w:r>
+        <w:rPr>
+          <w:noProof/>
+        </w:rPr>
         <w:drawing>
           <wp:inline distT="0" distB="0" distL="0" distR="0" wp14:anchorId="6089628B" wp14:editId="54CE197E">
             <wp:extent cx="9777730" cy="3875964"/>
@@ -6799,7 +6736,7 @@
           <w:lang w:val="it-CH"/>
         </w:rPr>
       </w:pPr>
-      <w:bookmarkStart w:id="11" w:name="_Toc124935606"/>
+      <w:bookmarkStart w:id="10" w:name="_Toc124935606"/>
       <w:r>
         <w:rPr>
           <w:lang w:val="it-CH"/>
@@ -6807,17 +6744,48 @@
         <w:lastRenderedPageBreak/>
         <w:t>Analisi dei mezzi</w:t>
       </w:r>
+      <w:bookmarkEnd w:id="10"/>
+    </w:p>
+    <w:p>
+      <w:r>
+        <w:t xml:space="preserve">Elencare e descrivere i </w:t>
+      </w:r>
+      <w:r>
+        <w:t>mezzi disponibili pe</w:t>
+      </w:r>
+      <w:r>
+        <w:t>r la realizzazione del progetto. Ricordarsi di sempre descrivere nel dettaglio le versioni e il modello di riferimento.</w:t>
+      </w:r>
+    </w:p>
+    <w:p>
+      <w:pPr>
+        <w:pStyle w:val="Titolo3"/>
+        <w:rPr>
+          <w:lang w:val="it-CH"/>
+        </w:rPr>
+      </w:pPr>
+      <w:bookmarkStart w:id="11" w:name="_Toc413411419"/>
+      <w:bookmarkStart w:id="12" w:name="_Toc124935607"/>
+      <w:r>
+        <w:rPr>
+          <w:lang w:val="it-CH"/>
+        </w:rPr>
+        <w:t>Software</w:t>
+      </w:r>
       <w:bookmarkEnd w:id="11"/>
-    </w:p>
-    <w:p>
-      <w:r>
-        <w:t xml:space="preserve">Elencare e descrivere i </w:t>
-      </w:r>
-      <w:r>
-        <w:t>mezzi disponibili pe</w:t>
-      </w:r>
-      <w:r>
-        <w:t>r la realizzazione del progetto. Ricordarsi di sempre descrivere nel dettaglio le versioni e il modello di riferimento.</w:t>
+      <w:bookmarkEnd w:id="12"/>
+    </w:p>
+    <w:p>
+      <w:r>
+        <w:t xml:space="preserve">JDK19, Java versione 11.0.16.1, </w:t>
+      </w:r>
+      <w:proofErr w:type="spellStart"/>
+      <w:r>
+        <w:t>Netbeans</w:t>
+      </w:r>
+      <w:proofErr w:type="spellEnd"/>
+      <w:r>
+        <w:t xml:space="preserve"> (IDE)</w:t>
       </w:r>
     </w:p>
     <w:p>
@@ -6827,103 +6795,78 @@
           <w:lang w:val="it-CH"/>
         </w:rPr>
       </w:pPr>
-      <w:bookmarkStart w:id="12" w:name="_Toc413411419"/>
-      <w:bookmarkStart w:id="13" w:name="_Toc124935607"/>
+      <w:bookmarkStart w:id="13" w:name="_Toc413411420"/>
+      <w:bookmarkStart w:id="14" w:name="_Toc124935608"/>
       <w:r>
         <w:rPr>
           <w:lang w:val="it-CH"/>
         </w:rPr>
-        <w:t>Software</w:t>
-      </w:r>
-      <w:bookmarkEnd w:id="12"/>
+        <w:t>Hardware</w:t>
+      </w:r>
       <w:bookmarkEnd w:id="13"/>
-    </w:p>
-    <w:p>
-      <w:r>
-        <w:t xml:space="preserve">SDK, librerie, </w:t>
-      </w:r>
-      <w:proofErr w:type="spellStart"/>
-      <w:r>
-        <w:t>tools</w:t>
-      </w:r>
-      <w:proofErr w:type="spellEnd"/>
-      <w:r>
-        <w:t xml:space="preserve"> utilizzati pe</w:t>
-      </w:r>
-      <w:r>
-        <w:t>r la realizzazione del progetto</w:t>
-      </w:r>
-      <w:r>
-        <w:t xml:space="preserve"> e eventuali dipendenze</w:t>
-      </w:r>
-      <w:r>
-        <w:t>.</w:t>
-      </w:r>
-    </w:p>
-    <w:p>
-      <w:pPr>
-        <w:pStyle w:val="Titolo3"/>
+      <w:bookmarkEnd w:id="14"/>
+    </w:p>
+    <w:p>
+      <w:r>
+        <w:t xml:space="preserve">Processore </w:t>
+      </w:r>
+      <w:r>
+        <w:t xml:space="preserve">Intel(R) </w:t>
+      </w:r>
+      <w:proofErr w:type="gramStart"/>
+      <w:r>
+        <w:t>Core(</w:t>
+      </w:r>
+      <w:proofErr w:type="gramEnd"/>
+      <w:r>
+        <w:t>TM) i7-9700 CPU @ 3.00GHz   3.00 GHz</w:t>
+      </w:r>
+    </w:p>
+    <w:p>
+      <w:r>
+        <w:t>32GB RAM</w:t>
+      </w:r>
+    </w:p>
+    <w:p>
+      <w:r>
+        <w:t>Sistema operativo a 64 bit</w:t>
+      </w:r>
+    </w:p>
+    <w:p>
+      <w:pPr>
+        <w:pStyle w:val="Titolo1"/>
+      </w:pPr>
+      <w:bookmarkStart w:id="15" w:name="_Toc429059808"/>
+      <w:bookmarkStart w:id="16" w:name="_Toc124935609"/>
+      <w:r>
+        <w:t>Progettazione</w:t>
+      </w:r>
+      <w:bookmarkEnd w:id="15"/>
+      <w:bookmarkEnd w:id="16"/>
+    </w:p>
+    <w:p>
+      <w:r>
+        <w:t>Questo capitolo descrive esaustivamente come deve essere realizzato il prodotto fin nei suoi dettagli. Una buona progettazione permette all’esecutore di evitare fraintendimenti e imprecisioni nell’implementazione del prodotto.</w:t>
+      </w:r>
+    </w:p>
+    <w:p/>
+    <w:p>
+      <w:pPr>
+        <w:pStyle w:val="Titolo2"/>
         <w:rPr>
           <w:lang w:val="it-CH"/>
         </w:rPr>
       </w:pPr>
-      <w:bookmarkStart w:id="14" w:name="_Toc413411420"/>
-      <w:bookmarkStart w:id="15" w:name="_Toc124935608"/>
+      <w:bookmarkStart w:id="17" w:name="_Toc429059809"/>
+      <w:bookmarkStart w:id="18" w:name="_Toc124935610"/>
       <w:r>
         <w:rPr>
           <w:lang w:val="it-CH"/>
         </w:rPr>
-        <w:t>Hardware</w:t>
-      </w:r>
-      <w:bookmarkEnd w:id="14"/>
-      <w:bookmarkEnd w:id="15"/>
-    </w:p>
-    <w:p>
-      <w:r>
-        <w:t xml:space="preserve">Su quale piattaforma dovrà essere eseguito il prodotto? Che hardware particolare è coinvolto nel progetto? Che particolarità e limitazioni presenta? Che </w:t>
-      </w:r>
-      <w:r>
-        <w:t>HW</w:t>
-      </w:r>
-      <w:r>
-        <w:t xml:space="preserve"> sarà disponibile durante lo sviluppo?</w:t>
-      </w:r>
-    </w:p>
-    <w:p>
-      <w:pPr>
-        <w:pStyle w:val="Titolo1"/>
-      </w:pPr>
-      <w:bookmarkStart w:id="16" w:name="_Toc429059808"/>
-      <w:bookmarkStart w:id="17" w:name="_Toc124935609"/>
-      <w:r>
-        <w:t>Progettazione</w:t>
-      </w:r>
-      <w:bookmarkEnd w:id="16"/>
+        <w:t>Design dell’architettura del sistema</w:t>
+      </w:r>
       <w:bookmarkEnd w:id="17"/>
-    </w:p>
-    <w:p>
-      <w:r>
-        <w:t>Questo capitolo descrive esaustivamente come deve essere realizzato il prodotto fin nei suoi dettagli. Una buona progettazione permette all’esecutore di evitare fraintendimenti e imprecisioni nell’implementazione del prodotto.</w:t>
-      </w:r>
-    </w:p>
-    <w:p/>
-    <w:p>
-      <w:pPr>
-        <w:pStyle w:val="Titolo2"/>
-        <w:rPr>
-          <w:lang w:val="it-CH"/>
-        </w:rPr>
-      </w:pPr>
-      <w:bookmarkStart w:id="18" w:name="_Toc429059809"/>
-      <w:bookmarkStart w:id="19" w:name="_Toc124935610"/>
-      <w:r>
-        <w:rPr>
-          <w:lang w:val="it-CH"/>
-        </w:rPr>
-        <w:t>Design dell’architettura del sistema</w:t>
-      </w:r>
       <w:bookmarkEnd w:id="18"/>
-      <w:bookmarkEnd w:id="19"/>
     </w:p>
     <w:p>
       <w:r>
@@ -6995,16 +6938,16 @@
           <w:lang w:val="it-CH"/>
         </w:rPr>
       </w:pPr>
-      <w:bookmarkStart w:id="20" w:name="_Toc429059810"/>
-      <w:bookmarkStart w:id="21" w:name="_Toc124935611"/>
+      <w:bookmarkStart w:id="19" w:name="_Toc429059810"/>
+      <w:bookmarkStart w:id="20" w:name="_Toc124935611"/>
       <w:r>
         <w:rPr>
           <w:lang w:val="it-CH"/>
         </w:rPr>
         <w:t>Design dei dati e database</w:t>
       </w:r>
+      <w:bookmarkEnd w:id="19"/>
       <w:bookmarkEnd w:id="20"/>
-      <w:bookmarkEnd w:id="21"/>
     </w:p>
     <w:p>
       <w:r>
@@ -7022,236 +6965,17 @@
       </w:r>
     </w:p>
     <w:p/>
-    <w:p>
-      <w:pPr>
-        <w:keepNext/>
-      </w:pPr>
-      <w:r>
-        <w:lastRenderedPageBreak/>
-        <w:t>Diagramma Chen</w:t>
-      </w:r>
-      <w:r>
-        <w:rPr>
-          <w:noProof/>
-        </w:rPr>
-        <w:drawing>
-          <wp:inline distT="0" distB="0" distL="0" distR="0" wp14:anchorId="461D480A" wp14:editId="4E1FBEF6">
-            <wp:extent cx="6115050" cy="5448300"/>
-            <wp:effectExtent l="152400" t="152400" r="361950" b="361950"/>
-            <wp:docPr id="4" name="Immagine 4"/>
-            <wp:cNvGraphicFramePr>
-              <a:graphicFrameLocks xmlns:a="http://schemas.openxmlformats.org/drawingml/2006/main" noChangeAspect="1"/>
-            </wp:cNvGraphicFramePr>
-            <a:graphic xmlns:a="http://schemas.openxmlformats.org/drawingml/2006/main">
-              <a:graphicData uri="http://schemas.openxmlformats.org/drawingml/2006/picture">
-                <pic:pic xmlns:pic="http://schemas.openxmlformats.org/drawingml/2006/picture">
-                  <pic:nvPicPr>
-                    <pic:cNvPr id="0" name="Picture 2"/>
-                    <pic:cNvPicPr>
-                      <a:picLocks noChangeAspect="1" noChangeArrowheads="1"/>
-                    </pic:cNvPicPr>
-                  </pic:nvPicPr>
-                  <pic:blipFill>
-                    <a:blip r:embed="rId17">
-                      <a:extLst>
-                        <a:ext uri="{28A0092B-C50C-407E-A947-70E740481C1C}">
-                          <a14:useLocalDpi xmlns:a14="http://schemas.microsoft.com/office/drawing/2010/main" val="0"/>
-                        </a:ext>
-                      </a:extLst>
-                    </a:blip>
-                    <a:srcRect/>
-                    <a:stretch>
-                      <a:fillRect/>
-                    </a:stretch>
-                  </pic:blipFill>
-                  <pic:spPr bwMode="auto">
-                    <a:xfrm>
-                      <a:off x="0" y="0"/>
-                      <a:ext cx="6115050" cy="5448300"/>
-                    </a:xfrm>
-                    <a:prstGeom prst="rect">
-                      <a:avLst/>
-                    </a:prstGeom>
-                    <a:ln>
-                      <a:noFill/>
-                    </a:ln>
-                    <a:effectLst>
-                      <a:outerShdw blurRad="292100" dist="139700" dir="2700000" algn="tl" rotWithShape="0">
-                        <a:srgbClr val="333333">
-                          <a:alpha val="65000"/>
-                        </a:srgbClr>
-                      </a:outerShdw>
-                    </a:effectLst>
-                  </pic:spPr>
-                </pic:pic>
-              </a:graphicData>
-            </a:graphic>
-          </wp:inline>
-        </w:drawing>
-      </w:r>
-    </w:p>
-    <w:p>
-      <w:pPr>
-        <w:pStyle w:val="Didascalia"/>
-      </w:pPr>
-      <w:bookmarkStart w:id="22" w:name="_Toc124775986"/>
-      <w:r>
-        <w:t xml:space="preserve">Figura </w:t>
-      </w:r>
-      <w:r>
-        <w:fldChar w:fldCharType="begin"/>
-      </w:r>
-      <w:r>
-        <w:instrText xml:space="preserve"> SEQ Figura \* ARABIC </w:instrText>
-      </w:r>
-      <w:r>
-        <w:fldChar w:fldCharType="separate"/>
-      </w:r>
-      <w:r>
-        <w:rPr>
-          <w:noProof/>
-        </w:rPr>
-        <w:t>3</w:t>
-      </w:r>
-      <w:r>
-        <w:rPr>
-          <w:noProof/>
-        </w:rPr>
-        <w:fldChar w:fldCharType="end"/>
-      </w:r>
-      <w:r>
-        <w:t xml:space="preserve"> Diagramma ER Chen</w:t>
-      </w:r>
-      <w:bookmarkEnd w:id="22"/>
-    </w:p>
     <w:p/>
-    <w:p>
-      <w:r>
-        <w:br w:type="page"/>
-      </w:r>
-    </w:p>
-    <w:p>
-      <w:r>
-        <w:lastRenderedPageBreak/>
-        <w:t>Diagramma Barker/Bachmann</w:t>
-      </w:r>
-    </w:p>
-    <w:p>
-      <w:pPr>
-        <w:keepNext/>
-      </w:pPr>
-      <w:r>
-        <w:rPr>
-          <w:noProof/>
-        </w:rPr>
-        <w:drawing>
-          <wp:inline distT="0" distB="0" distL="0" distR="0" wp14:anchorId="3A386735" wp14:editId="2586053A">
-            <wp:extent cx="6115050" cy="5343525"/>
-            <wp:effectExtent l="152400" t="152400" r="361950" b="371475"/>
-            <wp:docPr id="2" name="Immagine 2"/>
-            <wp:cNvGraphicFramePr>
-              <a:graphicFrameLocks xmlns:a="http://schemas.openxmlformats.org/drawingml/2006/main" noChangeAspect="1"/>
-            </wp:cNvGraphicFramePr>
-            <a:graphic xmlns:a="http://schemas.openxmlformats.org/drawingml/2006/main">
-              <a:graphicData uri="http://schemas.openxmlformats.org/drawingml/2006/picture">
-                <pic:pic xmlns:pic="http://schemas.openxmlformats.org/drawingml/2006/picture">
-                  <pic:nvPicPr>
-                    <pic:cNvPr id="0" name="Picture 1"/>
-                    <pic:cNvPicPr>
-                      <a:picLocks noChangeAspect="1" noChangeArrowheads="1"/>
-                    </pic:cNvPicPr>
-                  </pic:nvPicPr>
-                  <pic:blipFill>
-                    <a:blip r:embed="rId18">
-                      <a:extLst>
-                        <a:ext uri="{28A0092B-C50C-407E-A947-70E740481C1C}">
-                          <a14:useLocalDpi xmlns:a14="http://schemas.microsoft.com/office/drawing/2010/main" val="0"/>
-                        </a:ext>
-                      </a:extLst>
-                    </a:blip>
-                    <a:srcRect/>
-                    <a:stretch>
-                      <a:fillRect/>
-                    </a:stretch>
-                  </pic:blipFill>
-                  <pic:spPr bwMode="auto">
-                    <a:xfrm>
-                      <a:off x="0" y="0"/>
-                      <a:ext cx="6115050" cy="5343525"/>
-                    </a:xfrm>
-                    <a:prstGeom prst="rect">
-                      <a:avLst/>
-                    </a:prstGeom>
-                    <a:ln>
-                      <a:noFill/>
-                    </a:ln>
-                    <a:effectLst>
-                      <a:outerShdw blurRad="292100" dist="139700" dir="2700000" algn="tl" rotWithShape="0">
-                        <a:srgbClr val="333333">
-                          <a:alpha val="65000"/>
-                        </a:srgbClr>
-                      </a:outerShdw>
-                    </a:effectLst>
-                  </pic:spPr>
-                </pic:pic>
-              </a:graphicData>
-            </a:graphic>
-          </wp:inline>
-        </w:drawing>
-      </w:r>
-    </w:p>
-    <w:p>
-      <w:pPr>
-        <w:pStyle w:val="Didascalia"/>
-      </w:pPr>
-      <w:bookmarkStart w:id="23" w:name="_Toc124775987"/>
-      <w:r>
-        <w:t xml:space="preserve">Figura </w:t>
-      </w:r>
-      <w:r>
-        <w:fldChar w:fldCharType="begin"/>
-      </w:r>
-      <w:r>
-        <w:instrText xml:space="preserve"> SEQ Figura \* ARABIC </w:instrText>
-      </w:r>
-      <w:r>
-        <w:fldChar w:fldCharType="separate"/>
-      </w:r>
-      <w:r>
-        <w:rPr>
-          <w:noProof/>
-        </w:rPr>
-        <w:t>4</w:t>
-      </w:r>
-      <w:r>
-        <w:rPr>
-          <w:noProof/>
-        </w:rPr>
-        <w:fldChar w:fldCharType="end"/>
-      </w:r>
-      <w:r>
-        <w:t xml:space="preserve"> </w:t>
-      </w:r>
-      <w:r>
-        <w:t>Diagramma ER Barker</w:t>
-      </w:r>
-      <w:bookmarkEnd w:id="23"/>
-    </w:p>
     <w:p/>
     <w:p>
-      <w:r>
-        <w:br w:type="page"/>
-      </w:r>
-    </w:p>
-    <w:p>
       <w:pPr>
         <w:pStyle w:val="Titolo2"/>
         <w:rPr>
           <w:lang w:val="it-CH"/>
         </w:rPr>
       </w:pPr>
-      <w:bookmarkStart w:id="24" w:name="_Toc429059811"/>
-      <w:bookmarkStart w:id="25" w:name="_Toc124935612"/>
+      <w:bookmarkStart w:id="21" w:name="_Toc429059811"/>
+      <w:bookmarkStart w:id="22" w:name="_Toc124935612"/>
       <w:r>
         <w:rPr>
           <w:lang w:val="it-CH"/>
@@ -7259,39 +6983,39 @@
         <w:lastRenderedPageBreak/>
         <w:t>Design delle interfacce</w:t>
       </w:r>
+      <w:bookmarkEnd w:id="21"/>
+      <w:bookmarkEnd w:id="22"/>
+    </w:p>
+    <w:p>
+      <w:r>
+        <w:t xml:space="preserve">Descrizione delle interfacce interne ed esterne del sistema e dell’interfaccia utente. La progettazione delle interfacce è basata sulle informazioni ricavate durante la fase di analisi e realizzata tramite </w:t>
+      </w:r>
+      <w:proofErr w:type="spellStart"/>
+      <w:r>
+        <w:t>mockups</w:t>
+      </w:r>
+      <w:proofErr w:type="spellEnd"/>
+      <w:r>
+        <w:t>.</w:t>
+      </w:r>
+    </w:p>
+    <w:p>
+      <w:pPr>
+        <w:pStyle w:val="Titolo2"/>
+        <w:rPr>
+          <w:lang w:val="it-CH"/>
+        </w:rPr>
+      </w:pPr>
+      <w:bookmarkStart w:id="23" w:name="_Toc429059812"/>
+      <w:bookmarkStart w:id="24" w:name="_Toc124935613"/>
+      <w:r>
+        <w:rPr>
+          <w:lang w:val="it-CH"/>
+        </w:rPr>
+        <w:t>Design procedurale</w:t>
+      </w:r>
+      <w:bookmarkEnd w:id="23"/>
       <w:bookmarkEnd w:id="24"/>
-      <w:bookmarkEnd w:id="25"/>
-    </w:p>
-    <w:p>
-      <w:r>
-        <w:t xml:space="preserve">Descrizione delle interfacce interne ed esterne del sistema e dell’interfaccia utente. La progettazione delle interfacce è basata sulle informazioni ricavate durante la fase di analisi e realizzata tramite </w:t>
-      </w:r>
-      <w:proofErr w:type="spellStart"/>
-      <w:r>
-        <w:t>mockups</w:t>
-      </w:r>
-      <w:proofErr w:type="spellEnd"/>
-      <w:r>
-        <w:t>.</w:t>
-      </w:r>
-    </w:p>
-    <w:p>
-      <w:pPr>
-        <w:pStyle w:val="Titolo2"/>
-        <w:rPr>
-          <w:lang w:val="it-CH"/>
-        </w:rPr>
-      </w:pPr>
-      <w:bookmarkStart w:id="26" w:name="_Toc429059812"/>
-      <w:bookmarkStart w:id="27" w:name="_Toc124935613"/>
-      <w:r>
-        <w:rPr>
-          <w:lang w:val="it-CH"/>
-        </w:rPr>
-        <w:t>Design procedurale</w:t>
-      </w:r>
-      <w:bookmarkEnd w:id="26"/>
-      <w:bookmarkEnd w:id="27"/>
     </w:p>
     <w:p>
       <w:r>
@@ -7374,103 +7098,107 @@
       <w:pPr>
         <w:pStyle w:val="Titolo1"/>
       </w:pPr>
-      <w:bookmarkStart w:id="28" w:name="_Toc461179222"/>
-      <w:bookmarkStart w:id="29" w:name="_Toc124935614"/>
+      <w:bookmarkStart w:id="25" w:name="_Toc461179222"/>
+      <w:bookmarkStart w:id="26" w:name="_Toc124935614"/>
       <w:r>
         <w:lastRenderedPageBreak/>
         <w:t>Implementazione</w:t>
       </w:r>
+      <w:bookmarkEnd w:id="25"/>
+      <w:bookmarkEnd w:id="26"/>
+    </w:p>
+    <w:p>
+      <w:r>
+        <w:t>In questo capitolo dovrà essere mostrato come è stato realizzato il lavoro. Questa parte può differenziarsi dalla progettazione in quanto il risultato ottenuto non per forza può essere come era stato progettato.</w:t>
+      </w:r>
+    </w:p>
+    <w:p>
+      <w:r>
+        <w:t xml:space="preserve">Sulla base di queste informazioni il lavoro svolto dovrà essere riproducibile. </w:t>
+      </w:r>
+    </w:p>
+    <w:p>
+      <w:r>
+        <w:t>In questa parte è richiesto l’inserimento di codice sorgente</w:t>
+      </w:r>
+      <w:r>
+        <w:t xml:space="preserve"> - </w:t>
+      </w:r>
+      <w:proofErr w:type="spellStart"/>
+      <w:r>
+        <w:t>P</w:t>
+      </w:r>
+      <w:r>
+        <w:t>rint</w:t>
+      </w:r>
+      <w:proofErr w:type="spellEnd"/>
+      <w:r>
+        <w:t xml:space="preserve"> </w:t>
+      </w:r>
+      <w:r>
+        <w:t>S</w:t>
+      </w:r>
+      <w:r>
+        <w:t xml:space="preserve">creen </w:t>
+      </w:r>
+      <w:r>
+        <w:t xml:space="preserve">- </w:t>
+      </w:r>
+      <w:r>
+        <w:t>di maschere solamente per quei passaggi particolarmente significativi e/o critici.</w:t>
+      </w:r>
+    </w:p>
+    <w:p>
+      <w:r>
+        <w:t>Inoltre,</w:t>
+      </w:r>
+      <w:r>
+        <w:t xml:space="preserve"> dovranno essere descritte eventuali varianti di soluzione o scelte di prodotti con motivazione delle scelte.</w:t>
+      </w:r>
+    </w:p>
+    <w:p>
+      <w:r>
+        <w:t>Non deve apparire nessuna forma di guida d’uso di librerie o di componenti utilizzati. Eventualmente questa va allegata.</w:t>
+      </w:r>
+    </w:p>
+    <w:p>
+      <w:r>
+        <w:t>Per eventuali dettagli si possono inserire riferimenti ai diari.</w:t>
+      </w:r>
+    </w:p>
+    <w:p>
+      <w:bookmarkStart w:id="27" w:name="_GoBack"/>
+      <w:bookmarkEnd w:id="27"/>
+    </w:p>
+    <w:p>
+      <w:pPr>
+        <w:pStyle w:val="Titolo1"/>
+      </w:pPr>
+      <w:bookmarkStart w:id="28" w:name="_Toc461179223"/>
+      <w:bookmarkStart w:id="29" w:name="_Toc124935615"/>
+      <w:r>
+        <w:t>Test</w:t>
+      </w:r>
       <w:bookmarkEnd w:id="28"/>
       <w:bookmarkEnd w:id="29"/>
     </w:p>
     <w:p>
-      <w:r>
-        <w:t>In questo capitolo dovrà essere mostrato come è stato realizzato il lavoro. Questa parte può differenziarsi dalla progettazione in quanto il risultato ottenuto non per forza può essere come era stato progettato.</w:t>
-      </w:r>
-    </w:p>
-    <w:p>
-      <w:r>
-        <w:t xml:space="preserve">Sulla base di queste informazioni il lavoro svolto dovrà essere riproducibile. </w:t>
-      </w:r>
-    </w:p>
-    <w:p>
-      <w:r>
-        <w:t>In questa parte è richiesto l’inserimento di codice sorgente</w:t>
-      </w:r>
-      <w:r>
-        <w:t xml:space="preserve"> - </w:t>
-      </w:r>
-      <w:proofErr w:type="spellStart"/>
-      <w:r>
-        <w:t>P</w:t>
-      </w:r>
-      <w:r>
-        <w:t>rint</w:t>
-      </w:r>
-      <w:proofErr w:type="spellEnd"/>
-      <w:r>
-        <w:t xml:space="preserve"> </w:t>
-      </w:r>
-      <w:r>
-        <w:t>S</w:t>
-      </w:r>
-      <w:r>
-        <w:t xml:space="preserve">creen </w:t>
-      </w:r>
-      <w:r>
-        <w:t xml:space="preserve">- </w:t>
-      </w:r>
-      <w:r>
-        <w:t>di maschere solamente per quei passaggi particolarmente significativi e/o critici.</w:t>
-      </w:r>
-    </w:p>
-    <w:p>
-      <w:r>
-        <w:t>Inoltre,</w:t>
-      </w:r>
-      <w:r>
-        <w:t xml:space="preserve"> dovranno essere descritte eventuali varianti di soluzione o scelte di prodotti con motivazione delle scelte.</w:t>
-      </w:r>
-    </w:p>
-    <w:p>
-      <w:r>
-        <w:t>Non deve apparire nessuna forma di guida d’uso di librerie o di componenti utilizzati. Eventualmente questa va allegata.</w:t>
-      </w:r>
-    </w:p>
-    <w:p>
-      <w:r>
-        <w:t>Per eventuali dettagli si possono inserire riferimenti ai diari.</w:t>
-      </w:r>
-    </w:p>
-    <w:p>
-      <w:pPr>
-        <w:pStyle w:val="Titolo1"/>
-      </w:pPr>
-      <w:bookmarkStart w:id="30" w:name="_Toc461179223"/>
-      <w:bookmarkStart w:id="31" w:name="_Toc124935615"/>
-      <w:r>
-        <w:t>Test</w:t>
+      <w:pPr>
+        <w:pStyle w:val="Titolo2"/>
+        <w:rPr>
+          <w:lang w:val="it-CH"/>
+        </w:rPr>
+      </w:pPr>
+      <w:bookmarkStart w:id="30" w:name="_Toc461179224"/>
+      <w:bookmarkStart w:id="31" w:name="_Toc124935616"/>
+      <w:r>
+        <w:rPr>
+          <w:lang w:val="it-CH"/>
+        </w:rPr>
+        <w:t>Protocollo di test</w:t>
       </w:r>
       <w:bookmarkEnd w:id="30"/>
       <w:bookmarkEnd w:id="31"/>
-    </w:p>
-    <w:p>
-      <w:pPr>
-        <w:pStyle w:val="Titolo2"/>
-        <w:rPr>
-          <w:lang w:val="it-CH"/>
-        </w:rPr>
-      </w:pPr>
-      <w:bookmarkStart w:id="32" w:name="_Toc461179224"/>
-      <w:bookmarkStart w:id="33" w:name="_Toc124935616"/>
-      <w:r>
-        <w:rPr>
-          <w:lang w:val="it-CH"/>
-        </w:rPr>
-        <w:t>Protocollo di test</w:t>
-      </w:r>
-      <w:bookmarkEnd w:id="32"/>
-      <w:bookmarkEnd w:id="33"/>
     </w:p>
     <w:p>
       <w:r>
@@ -8916,7 +8644,7 @@
           <w:b/>
         </w:rPr>
       </w:pPr>
-      <w:bookmarkStart w:id="34" w:name="_Toc461179225"/>
+      <w:bookmarkStart w:id="32" w:name="_Toc461179225"/>
       <w:r>
         <w:br w:type="page"/>
       </w:r>
@@ -8928,7 +8656,7 @@
           <w:lang w:val="it-CH"/>
         </w:rPr>
       </w:pPr>
-      <w:bookmarkStart w:id="35" w:name="_Toc124935617"/>
+      <w:bookmarkStart w:id="33" w:name="_Toc124935617"/>
       <w:r>
         <w:rPr>
           <w:lang w:val="it-CH"/>
@@ -8936,8 +8664,8 @@
         <w:lastRenderedPageBreak/>
         <w:t>Risultati test</w:t>
       </w:r>
-      <w:bookmarkEnd w:id="34"/>
-      <w:bookmarkEnd w:id="35"/>
+      <w:bookmarkEnd w:id="32"/>
+      <w:bookmarkEnd w:id="33"/>
     </w:p>
     <w:p>
       <w:r>
@@ -9170,36 +8898,36 @@
           <w:lang w:val="it-CH"/>
         </w:rPr>
       </w:pPr>
-      <w:bookmarkStart w:id="36" w:name="_Toc461179226"/>
-      <w:bookmarkStart w:id="37" w:name="_Toc124935618"/>
+      <w:bookmarkStart w:id="34" w:name="_Toc461179226"/>
+      <w:bookmarkStart w:id="35" w:name="_Toc124935618"/>
       <w:r>
         <w:rPr>
           <w:lang w:val="it-CH"/>
         </w:rPr>
         <w:t>Mancanze/limitazioni conosciute</w:t>
+      </w:r>
+      <w:bookmarkEnd w:id="34"/>
+      <w:bookmarkEnd w:id="35"/>
+    </w:p>
+    <w:p>
+      <w:r>
+        <w:t>Descrizione con motivazione di eventuali elementi mancanti o non completamente implementati, al di fuori dei test case. Non devono essere riportati gli errori e i problemi riscontrati e poi risolti durante il progetto.</w:t>
+      </w:r>
+    </w:p>
+    <w:p>
+      <w:pPr>
+        <w:pStyle w:val="Titolo1"/>
+      </w:pPr>
+      <w:bookmarkStart w:id="36" w:name="_Toc461179227"/>
+      <w:bookmarkStart w:id="37" w:name="_Toc124935619"/>
+      <w:r>
+        <w:t>Consuntivo</w:t>
       </w:r>
       <w:bookmarkEnd w:id="36"/>
       <w:bookmarkEnd w:id="37"/>
     </w:p>
     <w:p>
       <w:r>
-        <w:t>Descrizione con motivazione di eventuali elementi mancanti o non completamente implementati, al di fuori dei test case. Non devono essere riportati gli errori e i problemi riscontrati e poi risolti durante il progetto.</w:t>
-      </w:r>
-    </w:p>
-    <w:p>
-      <w:pPr>
-        <w:pStyle w:val="Titolo1"/>
-      </w:pPr>
-      <w:bookmarkStart w:id="38" w:name="_Toc461179227"/>
-      <w:bookmarkStart w:id="39" w:name="_Toc124935619"/>
-      <w:r>
-        <w:t>Consuntivo</w:t>
-      </w:r>
-      <w:bookmarkEnd w:id="38"/>
-      <w:bookmarkEnd w:id="39"/>
-    </w:p>
-    <w:p>
-      <w:r>
         <w:t>Consuntivo del tempo di lavoro effettivo e considerazioni riguardo le differenze rispetto alla pianificazione (cap</w:t>
       </w:r>
       <w:r>
@@ -9228,10 +8956,10 @@
     <w:p>
       <w:pPr>
         <w:sectPr>
-          <w:headerReference w:type="default" r:id="rId19"/>
-          <w:footerReference w:type="default" r:id="rId20"/>
-          <w:headerReference w:type="first" r:id="rId21"/>
-          <w:footerReference w:type="first" r:id="rId22"/>
+          <w:headerReference w:type="default" r:id="rId17"/>
+          <w:footerReference w:type="default" r:id="rId18"/>
+          <w:headerReference w:type="first" r:id="rId19"/>
+          <w:footerReference w:type="first" r:id="rId20"/>
           <w:pgSz w:w="11906" w:h="16838"/>
           <w:pgMar w:top="1985" w:right="1134" w:bottom="1418" w:left="1134" w:header="567" w:footer="567" w:gutter="0"/>
           <w:cols w:space="720"/>
@@ -9383,7 +9111,7 @@
                     </pic:cNvPicPr>
                   </pic:nvPicPr>
                   <pic:blipFill>
-                    <a:blip r:embed="rId23" cstate="print">
+                    <a:blip r:embed="rId21" cstate="print">
                       <a:extLst>
                         <a:ext uri="{28A0092B-C50C-407E-A947-70E740481C1C}">
                           <a14:useLocalDpi xmlns:a14="http://schemas.microsoft.com/office/drawing/2010/main" val="0"/>
@@ -9425,31 +9153,18 @@
       <w:pPr>
         <w:pStyle w:val="Didascalia"/>
       </w:pPr>
-      <w:bookmarkStart w:id="40" w:name="_Toc124775988"/>
+      <w:bookmarkStart w:id="38" w:name="_Toc124775988"/>
       <w:r>
         <w:t xml:space="preserve">Figura </w:t>
       </w:r>
-      <w:r>
-        <w:fldChar w:fldCharType="begin"/>
-      </w:r>
-      <w:r>
-        <w:instrText xml:space="preserve"> SEQ Figura \* ARABIC </w:instrText>
-      </w:r>
-      <w:r>
-        <w:fldChar w:fldCharType="separate"/>
-      </w:r>
-      <w:r>
-        <w:rPr>
-          <w:noProof/>
-        </w:rPr>
-        <w:t>5</w:t>
-      </w:r>
-      <w:r>
-        <w:rPr>
-          <w:noProof/>
-        </w:rPr>
-        <w:fldChar w:fldCharType="end"/>
-      </w:r>
+      <w:fldSimple w:instr=" SEQ Figura \* ARABIC ">
+        <w:r>
+          <w:rPr>
+            <w:noProof/>
+          </w:rPr>
+          <w:t>5</w:t>
+        </w:r>
+      </w:fldSimple>
       <w:r>
         <w:t xml:space="preserve"> </w:t>
       </w:r>
@@ -9464,14 +9179,14 @@
       <w:r>
         <w:t xml:space="preserve"> consuntivo</w:t>
       </w:r>
-      <w:bookmarkEnd w:id="40"/>
+      <w:bookmarkEnd w:id="38"/>
     </w:p>
     <w:p/>
     <w:p>
       <w:pPr>
         <w:sectPr>
-          <w:headerReference w:type="first" r:id="rId24"/>
-          <w:footerReference w:type="first" r:id="rId25"/>
+          <w:headerReference w:type="first" r:id="rId22"/>
+          <w:footerReference w:type="first" r:id="rId23"/>
           <w:pgSz w:w="16838" w:h="11906" w:orient="landscape"/>
           <w:pgMar w:top="720" w:right="720" w:bottom="720" w:left="720" w:header="567" w:footer="567" w:gutter="0"/>
           <w:cols w:space="720"/>
@@ -9484,21 +9199,44 @@
       <w:pPr>
         <w:pStyle w:val="Titolo1"/>
       </w:pPr>
-      <w:bookmarkStart w:id="41" w:name="_Toc461179228"/>
-      <w:bookmarkStart w:id="42" w:name="_Toc124935620"/>
+      <w:bookmarkStart w:id="39" w:name="_Toc461179228"/>
+      <w:bookmarkStart w:id="40" w:name="_Toc124935620"/>
       <w:r>
         <w:lastRenderedPageBreak/>
         <w:t>Conclusioni</w:t>
       </w:r>
+      <w:bookmarkEnd w:id="39"/>
+      <w:bookmarkEnd w:id="40"/>
+    </w:p>
+    <w:p>
+      <w:r>
+        <w:t>Quali sono le implicazioni della mia soluzione? Che impatto avrà? Cambierà il mondo? È un successo importante? È solo un’aggiunta marginale o è semplicemente servita per scoprire che questo percorso è stato una perdita di tempo? I risultati ottenuti sono generali, facilmente generalizzabili o sono specifici di un caso particolare? ecc</w:t>
+      </w:r>
+      <w:r>
+        <w:t>.</w:t>
+      </w:r>
+    </w:p>
+    <w:p>
+      <w:pPr>
+        <w:pStyle w:val="Titolo2"/>
+        <w:rPr>
+          <w:lang w:val="it-CH"/>
+        </w:rPr>
+      </w:pPr>
+      <w:bookmarkStart w:id="41" w:name="_Toc461179229"/>
+      <w:bookmarkStart w:id="42" w:name="_Toc124935621"/>
+      <w:r>
+        <w:rPr>
+          <w:lang w:val="it-CH"/>
+        </w:rPr>
+        <w:t>Sviluppi futuri</w:t>
+      </w:r>
       <w:bookmarkEnd w:id="41"/>
       <w:bookmarkEnd w:id="42"/>
     </w:p>
     <w:p>
       <w:r>
-        <w:t>Quali sono le implicazioni della mia soluzione? Che impatto avrà? Cambierà il mondo? È un successo importante? È solo un’aggiunta marginale o è semplicemente servita per scoprire che questo percorso è stato una perdita di tempo? I risultati ottenuti sono generali, facilmente generalizzabili o sono specifici di un caso particolare? ecc</w:t>
-      </w:r>
-      <w:r>
-        <w:t>.</w:t>
+        <w:t>Migliorie o estensioni che possono essere sviluppate sul prodotto.</w:t>
       </w:r>
     </w:p>
     <w:p>
@@ -9508,89 +9246,66 @@
           <w:lang w:val="it-CH"/>
         </w:rPr>
       </w:pPr>
-      <w:bookmarkStart w:id="43" w:name="_Toc461179229"/>
-      <w:bookmarkStart w:id="44" w:name="_Toc124935621"/>
+      <w:bookmarkStart w:id="43" w:name="_Toc461179230"/>
+      <w:bookmarkStart w:id="44" w:name="_Toc124935622"/>
       <w:r>
         <w:rPr>
           <w:lang w:val="it-CH"/>
         </w:rPr>
-        <w:t>Sviluppi futuri</w:t>
+        <w:t>Considerazioni personali</w:t>
       </w:r>
       <w:bookmarkEnd w:id="43"/>
       <w:bookmarkEnd w:id="44"/>
     </w:p>
     <w:p>
       <w:r>
-        <w:t>Migliorie o estensioni che possono essere sviluppate sul prodotto.</w:t>
-      </w:r>
-    </w:p>
-    <w:p>
-      <w:pPr>
-        <w:pStyle w:val="Titolo2"/>
-        <w:rPr>
-          <w:lang w:val="it-CH"/>
-        </w:rPr>
-      </w:pPr>
-      <w:bookmarkStart w:id="45" w:name="_Toc461179230"/>
-      <w:bookmarkStart w:id="46" w:name="_Toc124935622"/>
-      <w:r>
-        <w:rPr>
-          <w:lang w:val="it-CH"/>
-        </w:rPr>
-        <w:t>Considerazioni personali</w:t>
+        <w:t>Cosa ho imparato in questo progetto? ecc</w:t>
+      </w:r>
+      <w:r>
+        <w:t>.</w:t>
+      </w:r>
+    </w:p>
+    <w:p/>
+    <w:p>
+      <w:pPr>
+        <w:rPr>
+          <w:b/>
+        </w:rPr>
+      </w:pPr>
+      <w:bookmarkStart w:id="45" w:name="_Toc461179231"/>
+      <w:r>
+        <w:br w:type="page"/>
+      </w:r>
+    </w:p>
+    <w:p>
+      <w:pPr>
+        <w:pStyle w:val="Titolo1"/>
+      </w:pPr>
+      <w:bookmarkStart w:id="46" w:name="_Toc124935623"/>
+      <w:r>
+        <w:lastRenderedPageBreak/>
+        <w:t>Bibliografia</w:t>
       </w:r>
       <w:bookmarkEnd w:id="45"/>
       <w:bookmarkEnd w:id="46"/>
     </w:p>
     <w:p>
-      <w:r>
-        <w:t>Cosa ho imparato in questo progetto? ecc</w:t>
-      </w:r>
-      <w:r>
-        <w:t>.</w:t>
-      </w:r>
-    </w:p>
-    <w:p/>
-    <w:p>
-      <w:pPr>
-        <w:rPr>
-          <w:b/>
-        </w:rPr>
-      </w:pPr>
-      <w:bookmarkStart w:id="47" w:name="_Toc461179231"/>
-      <w:r>
-        <w:br w:type="page"/>
-      </w:r>
-    </w:p>
-    <w:p>
-      <w:pPr>
-        <w:pStyle w:val="Titolo1"/>
-      </w:pPr>
-      <w:bookmarkStart w:id="48" w:name="_Toc124935623"/>
-      <w:r>
-        <w:lastRenderedPageBreak/>
-        <w:t>Bibliografia</w:t>
+      <w:pPr>
+        <w:pStyle w:val="Titolo2"/>
+        <w:rPr>
+          <w:lang w:val="it-CH"/>
+        </w:rPr>
+      </w:pPr>
+      <w:bookmarkStart w:id="47" w:name="_Toc461179232"/>
+      <w:bookmarkStart w:id="48" w:name="_Toc124935624"/>
+      <w:r>
+        <w:rPr>
+          <w:lang w:val="it-CH"/>
+        </w:rPr>
+        <w:t>Bibliografia per articoli di riviste:</w:t>
       </w:r>
       <w:bookmarkEnd w:id="47"/>
       <w:bookmarkEnd w:id="48"/>
-    </w:p>
-    <w:p>
-      <w:pPr>
-        <w:pStyle w:val="Titolo2"/>
-        <w:rPr>
-          <w:lang w:val="it-CH"/>
-        </w:rPr>
-      </w:pPr>
-      <w:bookmarkStart w:id="49" w:name="_Toc461179232"/>
-      <w:bookmarkStart w:id="50" w:name="_Toc124935624"/>
-      <w:r>
-        <w:rPr>
-          <w:lang w:val="it-CH"/>
-        </w:rPr>
-        <w:t>Bibliografia per articoli di riviste:</w:t>
-      </w:r>
-      <w:bookmarkEnd w:id="49"/>
-      <w:bookmarkEnd w:id="50"/>
     </w:p>
     <w:p>
       <w:pPr>
@@ -9657,16 +9372,16 @@
           <w:lang w:val="it-CH"/>
         </w:rPr>
       </w:pPr>
-      <w:bookmarkStart w:id="51" w:name="_Toc461179233"/>
-      <w:bookmarkStart w:id="52" w:name="_Toc124935625"/>
+      <w:bookmarkStart w:id="49" w:name="_Toc461179233"/>
+      <w:bookmarkStart w:id="50" w:name="_Toc124935625"/>
       <w:r>
         <w:rPr>
           <w:lang w:val="it-CH"/>
         </w:rPr>
         <w:t>Bibliografia per libri</w:t>
       </w:r>
-      <w:bookmarkEnd w:id="51"/>
-      <w:bookmarkEnd w:id="52"/>
+      <w:bookmarkEnd w:id="49"/>
+      <w:bookmarkEnd w:id="50"/>
     </w:p>
     <w:p>
       <w:pPr>
@@ -9746,16 +9461,16 @@
           <w:lang w:val="it-CH"/>
         </w:rPr>
       </w:pPr>
-      <w:bookmarkStart w:id="53" w:name="_Toc461179234"/>
-      <w:bookmarkStart w:id="54" w:name="_Toc124935626"/>
+      <w:bookmarkStart w:id="51" w:name="_Toc461179234"/>
+      <w:bookmarkStart w:id="52" w:name="_Toc124935626"/>
       <w:r>
         <w:rPr>
           <w:lang w:val="it-CH"/>
         </w:rPr>
         <w:t>Sitografia</w:t>
       </w:r>
-      <w:bookmarkEnd w:id="53"/>
-      <w:bookmarkEnd w:id="54"/>
+      <w:bookmarkEnd w:id="51"/>
+      <w:bookmarkEnd w:id="52"/>
     </w:p>
     <w:p>
       <w:pPr>
@@ -9853,7 +9568,7 @@
       </w:r>
     </w:p>
     <w:p>
-      <w:bookmarkStart w:id="55" w:name="_Toc461179235"/>
+      <w:bookmarkStart w:id="53" w:name="_Toc461179235"/>
     </w:p>
     <w:p>
       <w:pPr>
@@ -9873,12 +9588,12 @@
       <w:pPr>
         <w:pStyle w:val="Titolo1"/>
       </w:pPr>
-      <w:bookmarkStart w:id="56" w:name="_Toc124935627"/>
+      <w:bookmarkStart w:id="54" w:name="_Toc124935627"/>
       <w:r>
         <w:lastRenderedPageBreak/>
         <w:t>Glossario</w:t>
       </w:r>
-      <w:bookmarkEnd w:id="56"/>
+      <w:bookmarkEnd w:id="54"/>
     </w:p>
     <w:tbl>
       <w:tblPr>
@@ -10051,11 +9766,11 @@
       <w:pPr>
         <w:pStyle w:val="Titolo1"/>
       </w:pPr>
-      <w:bookmarkStart w:id="57" w:name="_Toc124935628"/>
+      <w:bookmarkStart w:id="55" w:name="_Toc124935628"/>
       <w:r>
         <w:t>Indice delle figure</w:t>
       </w:r>
-      <w:bookmarkEnd w:id="57"/>
+      <w:bookmarkEnd w:id="55"/>
     </w:p>
     <w:p>
       <w:pPr>
@@ -10435,12 +10150,12 @@
       <w:pPr>
         <w:pStyle w:val="Titolo1"/>
       </w:pPr>
-      <w:bookmarkStart w:id="58" w:name="_Toc124935629"/>
+      <w:bookmarkStart w:id="56" w:name="_Toc124935629"/>
       <w:r>
         <w:t>Allegati</w:t>
       </w:r>
-      <w:bookmarkEnd w:id="55"/>
-      <w:bookmarkEnd w:id="58"/>
+      <w:bookmarkEnd w:id="53"/>
+      <w:bookmarkEnd w:id="56"/>
     </w:p>
     <w:p>
       <w:r>
@@ -10550,8 +10265,8 @@
       </w:pPr>
     </w:p>
     <w:sectPr>
-      <w:headerReference w:type="first" r:id="rId26"/>
-      <w:footerReference w:type="first" r:id="rId27"/>
+      <w:headerReference w:type="first" r:id="rId24"/>
+      <w:footerReference w:type="first" r:id="rId25"/>
       <w:pgSz w:w="11906" w:h="16838"/>
       <w:pgMar w:top="1985" w:right="1134" w:bottom="1418" w:left="1134" w:header="567" w:footer="567" w:gutter="0"/>
       <w:cols w:space="720"/>
@@ -11068,7 +10783,7 @@
       <w:rPr>
         <w:sz w:val="20"/>
       </w:rPr>
-      <w:t>Pinco Pallino</w:t>
+      <w:t>Nicolò Fadda</w:t>
     </w:r>
     <w:r>
       <w:rPr>
@@ -11080,6 +10795,12 @@
       <w:rPr>
         <w:sz w:val="20"/>
       </w:rPr>
+      <w:t>Fadda_Documentazione_Trova-La-Parola.docx</w:t>
+    </w:r>
+    <w:r>
+      <w:rPr>
+        <w:sz w:val="20"/>
+      </w:rPr>
       <w:fldChar w:fldCharType="begin"/>
     </w:r>
     <w:r>
@@ -11099,13 +10820,6 @@
         <w:noProof/>
         <w:sz w:val="20"/>
       </w:rPr>
-      <w:t>D2. Modello documentazione progetto v2.docx</w:t>
-    </w:r>
-    <w:r>
-      <w:rPr>
-        <w:noProof/>
-        <w:sz w:val="20"/>
-      </w:rPr>
       <w:fldChar w:fldCharType="end"/>
     </w:r>
     <w:r>
@@ -11137,7 +10851,7 @@
         <w:noProof/>
         <w:sz w:val="20"/>
       </w:rPr>
-      <w:t>08.09.2023</w:t>
+      <w:t>15.09.2023</w:t>
     </w:r>
     <w:r>
       <w:rPr>
@@ -11365,7 +11079,7 @@
         <w:noProof/>
         <w:sz w:val="20"/>
       </w:rPr>
-      <w:t>08.09.2023</w:t>
+      <w:t>15.09.2023</w:t>
     </w:r>
     <w:r>
       <w:rPr>
@@ -17519,7 +17233,7 @@
 </file>
 
 <file path=customXml/itemProps1.xml><?xml version="1.0" encoding="utf-8"?>
-<ds:datastoreItem xmlns:ds="http://schemas.openxmlformats.org/officeDocument/2006/customXml" ds:itemID="{9F8F25E5-9D2A-4FD1-BC3D-576F650235AA}">
+<ds:datastoreItem xmlns:ds="http://schemas.openxmlformats.org/officeDocument/2006/customXml" ds:itemID="{A465E2ED-87DD-40EA-AC00-722B1B740954}">
   <ds:schemaRefs>
     <ds:schemaRef ds:uri="http://schemas.openxmlformats.org/officeDocument/2006/bibliography"/>
   </ds:schemaRefs>

</xml_diff>